<commit_message>
fixed bugs and created a example vi to test the various functions
</commit_message>
<xml_diff>
--- a/documentations/Scenerios and Known Issues.docx
+++ b/documentations/Scenerios and Known Issues.docx
@@ -21,6 +21,26 @@
       </w:pPr>
       <w:r>
         <w:t>When there is a function call inside a function, then there is more opportunity for the Smart Syntax and Scan from String syntax to fail as the redundant functions will not be detected</w:t>
+      </w:r>
+    </w:p>
+    <w:p/>
+    <w:p/>
+    <w:p>
+      <w:pPr>
+        <w:pStyle w:val="ListParagraph"/>
+        <w:numPr>
+          <w:ilvl w:val="0"/>
+          <w:numId w:val="1"/>
+        </w:numPr>
+      </w:pPr>
+      <w:r>
+        <w:t>For the functions like the assignment statement, where all the characters should be taken if it is a string. %s will not work for the spaces. So, %[</w:t>
+      </w:r>
+      <w:r>
+        <w:t>a-zA-Z0-9 +=_/":.,&lt;*&gt;'?;{}|()&amp;^$#@!`~]</w:t>
+      </w:r>
+      <w:r>
+        <w:t xml:space="preserve"> is used. But the limitation is that it will not detect the following characters: %\-</w:t>
       </w:r>
       <w:bookmarkStart w:id="0" w:name="_GoBack"/>
       <w:bookmarkEnd w:id="0"/>

</xml_diff>

<commit_message>
Cleaned up the example VI with more functions Added the capablity to ignore functions while scanning the functions Added flexiblity to the arithmetic functions
</commit_message>
<xml_diff>
--- a/documentations/Scenerios and Known Issues.docx
+++ b/documentations/Scenerios and Known Issues.docx
@@ -37,13 +37,22 @@
         <w:t>For the functions like the assignment statement, where all the characters should be taken if it is a string. %s will not work for the spaces. So, %[</w:t>
       </w:r>
       <w:r>
-        <w:t>a-zA-Z0-9 +=_/":.,&lt;*&gt;'?;{}|()&amp;^$#@!`~]</w:t>
+        <w:t>a-zA-Z0-9 +=_/":.,&lt;*&gt;'?;{}|()&amp;^$#@!`~</w:t>
       </w:r>
       <w:r>
-        <w:t xml:space="preserve"> is used. But the limitation is that it will not detect the following characters: %\-</w:t>
+        <w:t>-</w:t>
       </w:r>
       <w:bookmarkStart w:id="0" w:name="_GoBack"/>
       <w:bookmarkEnd w:id="0"/>
+      <w:r>
+        <w:t>]</w:t>
+      </w:r>
+      <w:r>
+        <w:t xml:space="preserve"> is used. But the limitation is that it will not dete</w:t>
+      </w:r>
+      <w:r>
+        <w:t>ct the following characters: %\</w:t>
+      </w:r>
     </w:p>
     <w:sectPr>
       <w:pgSz w:w="11906" w:h="16838"/>

</xml_diff>

<commit_message>
Updated the LSL functions based on the python syntax Functions that are not updated based on the python syntax are documented in know issue word doc file Added basic if, while and for functions
</commit_message>
<xml_diff>
--- a/documentations/Scenerios and Known Issues.docx
+++ b/documentations/Scenerios and Known Issues.docx
@@ -23,8 +23,6 @@
         <w:t>When there is a function call inside a function, then there is more opportunity for the Smart Syntax and Scan from String syntax to fail as the redundant functions will not be detected</w:t>
       </w:r>
     </w:p>
-    <w:p/>
-    <w:p/>
     <w:p>
       <w:pPr>
         <w:pStyle w:val="ListParagraph"/>
@@ -34,25 +32,255 @@
         </w:numPr>
       </w:pPr>
       <w:r>
-        <w:t>For the functions like the assignment statement, where all the characters should be taken if it is a string. %s will not work for the spaces. So, %[</w:t>
-      </w:r>
+        <w:t xml:space="preserve">For the functions like the assignment statement, where all the characters should be taken if it is a string. %s will not work for the spaces. So, </w:t>
+      </w:r>
+      <w:proofErr w:type="gramStart"/>
+      <w:r>
+        <w:t>%[</w:t>
+      </w:r>
+      <w:proofErr w:type="gramEnd"/>
       <w:r>
         <w:t>a-zA-Z0-9 +=_/":.,&lt;*&gt;'?;{}|()&amp;^$#@!`~</w:t>
       </w:r>
       <w:r>
         <w:t>-</w:t>
+      </w:r>
+      <w:r>
+        <w:t>]</w:t>
+      </w:r>
+      <w:r>
+        <w:t xml:space="preserve"> is used. But the limitation is that it will not dete</w:t>
+      </w:r>
+      <w:r>
+        <w:t>ct the following characters: %\</w:t>
+      </w:r>
+    </w:p>
+    <w:p/>
+    <w:p>
+      <w:r>
+        <w:t xml:space="preserve">Reference: </w:t>
+      </w:r>
+      <w:hyperlink r:id="rId5" w:history="1">
+        <w:r>
+          <w:rPr>
+            <w:rStyle w:val="Hyperlink"/>
+          </w:rPr>
+          <w:t>https://www.tutorialspoint.com/python/python_basic_operators.htm</w:t>
+        </w:r>
+      </w:hyperlink>
+    </w:p>
+    <w:p/>
+    <w:p>
+      <w:pPr>
+        <w:pStyle w:val="Heading2"/>
+      </w:pPr>
+      <w:r>
+        <w:t>LSL functions that are not in python:</w:t>
+      </w:r>
+    </w:p>
+    <w:p>
+      <w:pPr>
+        <w:pStyle w:val="ListParagraph"/>
+        <w:numPr>
+          <w:ilvl w:val="0"/>
+          <w:numId w:val="2"/>
+        </w:numPr>
+      </w:pPr>
+      <w:proofErr w:type="spellStart"/>
+      <w:r>
+        <w:t>i</w:t>
+      </w:r>
+      <w:proofErr w:type="spellEnd"/>
+      <w:r>
+        <w:t xml:space="preserve">++ &amp; </w:t>
+      </w:r>
+      <w:proofErr w:type="spellStart"/>
+      <w:r>
+        <w:t>i</w:t>
+      </w:r>
+      <w:proofErr w:type="spellEnd"/>
+      <w:r>
+        <w:t xml:space="preserve">-- : </w:t>
+      </w:r>
+      <w:r>
+        <w:t>Increment</w:t>
+      </w:r>
+      <w:r>
+        <w:t xml:space="preserve"> and </w:t>
+      </w:r>
+      <w:r>
+        <w:t>decrement</w:t>
+      </w:r>
+      <w:r>
+        <w:t xml:space="preserve"> operator is not in python</w:t>
+      </w:r>
+    </w:p>
+    <w:p>
+      <w:pPr>
+        <w:pStyle w:val="ListParagraph"/>
+        <w:numPr>
+          <w:ilvl w:val="0"/>
+          <w:numId w:val="2"/>
+        </w:numPr>
+      </w:pPr>
+      <w:r>
+        <w:t>Group of Arithmetic operations doesn’t work based on the BDMAS principal. It simply uses the brackets and if there is no brackets it does the manipulation from right to left</w:t>
+      </w:r>
+    </w:p>
+    <w:p>
+      <w:pPr>
+        <w:pStyle w:val="ListParagraph"/>
+        <w:numPr>
+          <w:ilvl w:val="0"/>
+          <w:numId w:val="2"/>
+        </w:numPr>
+      </w:pPr>
+      <w:proofErr w:type="spellStart"/>
+      <w:r>
+        <w:t>Xor</w:t>
+      </w:r>
+      <w:proofErr w:type="spellEnd"/>
+      <w:r>
+        <w:t xml:space="preserve"> is not part of the Boolean operations</w:t>
+      </w:r>
+    </w:p>
+    <w:p>
+      <w:pPr>
+        <w:pStyle w:val="ListParagraph"/>
+        <w:numPr>
+          <w:ilvl w:val="0"/>
+          <w:numId w:val="2"/>
+        </w:numPr>
+      </w:pPr>
+      <w:r>
+        <w:t>“,” operations are disabled for now</w:t>
+      </w:r>
+    </w:p>
+    <w:p>
+      <w:pPr>
+        <w:pStyle w:val="ListParagraph"/>
+        <w:numPr>
+          <w:ilvl w:val="0"/>
+          <w:numId w:val="2"/>
+        </w:numPr>
+      </w:pPr>
+      <w:r>
+        <w:t>Numeric representation is not handled. Everything is a double. This makes the numeric ‘Ones complement’ and logical shift not work properly</w:t>
+      </w:r>
+    </w:p>
+    <w:p>
+      <w:pPr>
+        <w:pStyle w:val="ListParagraph"/>
+        <w:numPr>
+          <w:ilvl w:val="0"/>
+          <w:numId w:val="2"/>
+        </w:numPr>
+      </w:pPr>
+      <w:r>
+        <w:t>Operands cannot be of different data type for certain cases. For example: During comparative operation, you cannot do a (1 == True) check</w:t>
+      </w:r>
+    </w:p>
+    <w:p>
+      <w:pPr>
+        <w:pStyle w:val="ListParagraph"/>
+        <w:numPr>
+          <w:ilvl w:val="0"/>
+          <w:numId w:val="2"/>
+        </w:numPr>
+      </w:pPr>
+      <w:r>
+        <w:t>Whole of ‘String’ operations has to be revisited. The way string operations are defined is not correct</w:t>
+      </w:r>
+      <w:r>
+        <w:t xml:space="preserve"> - </w:t>
+      </w:r>
+      <w:hyperlink r:id="rId6" w:history="1">
+        <w:r>
+          <w:rPr>
+            <w:rStyle w:val="Hyperlink"/>
+          </w:rPr>
+          <w:t>https://www.tutorialspoint.com/python/python_strings.htm</w:t>
+        </w:r>
+      </w:hyperlink>
+    </w:p>
+    <w:p>
+      <w:pPr>
+        <w:pStyle w:val="ListParagraph"/>
+        <w:numPr>
+          <w:ilvl w:val="0"/>
+          <w:numId w:val="2"/>
+        </w:numPr>
+      </w:pPr>
+      <w:r>
+        <w:t>‘Array functions should be signed off</w:t>
+      </w:r>
+    </w:p>
+    <w:p>
+      <w:pPr>
+        <w:pStyle w:val="ListParagraph"/>
+        <w:numPr>
+          <w:ilvl w:val="1"/>
+          <w:numId w:val="2"/>
+        </w:numPr>
+      </w:pPr>
+      <w:r>
+        <w:t xml:space="preserve">Array constant will be replaced during the compilation </w:t>
+      </w:r>
+      <w:r>
+        <w:sym w:font="Wingdings" w:char="F0E0"/>
+      </w:r>
+      <w:r>
+        <w:t xml:space="preserve"> similar to functions, array has also be replaced for better </w:t>
+      </w:r>
+      <w:r>
+        <w:t>compilation</w:t>
+      </w:r>
+      <w:r>
+        <w:t xml:space="preserve"> time searching</w:t>
+      </w:r>
+    </w:p>
+    <w:p>
+      <w:pPr>
+        <w:pStyle w:val="ListParagraph"/>
+        <w:numPr>
+          <w:ilvl w:val="1"/>
+          <w:numId w:val="2"/>
+        </w:numPr>
+      </w:pPr>
+      <w:r>
+        <w:t>Array constant brackets has to be verified</w:t>
       </w:r>
       <w:bookmarkStart w:id="0" w:name="_GoBack"/>
       <w:bookmarkEnd w:id="0"/>
-      <w:r>
-        <w:t>]</w:t>
-      </w:r>
-      <w:r>
-        <w:t xml:space="preserve"> is used. But the limitation is that it will not dete</w:t>
-      </w:r>
-      <w:r>
-        <w:t>ct the following characters: %\</w:t>
-      </w:r>
+    </w:p>
+    <w:p>
+      <w:pPr>
+        <w:pStyle w:val="ListParagraph"/>
+        <w:numPr>
+          <w:ilvl w:val="0"/>
+          <w:numId w:val="2"/>
+        </w:numPr>
+      </w:pPr>
+      <w:r>
+        <w:t xml:space="preserve">If </w:t>
+      </w:r>
+      <w:proofErr w:type="spellStart"/>
+      <w:r>
+        <w:t>elif</w:t>
+      </w:r>
+      <w:proofErr w:type="spellEnd"/>
+      <w:r>
+        <w:t xml:space="preserve"> else… jumping for if cases doesn’t work, but if alone works</w:t>
+      </w:r>
+    </w:p>
+    <w:p>
+      <w:pPr>
+        <w:pStyle w:val="ListParagraph"/>
+        <w:numPr>
+          <w:ilvl w:val="0"/>
+          <w:numId w:val="2"/>
+        </w:numPr>
+      </w:pPr>
     </w:p>
     <w:sectPr>
       <w:pgSz w:w="11906" w:h="16838"/>
@@ -67,6 +295,92 @@
 <file path=word/numbering.xml><?xml version="1.0" encoding="utf-8"?>
 <w:numbering xmlns:wpc="http://schemas.microsoft.com/office/word/2010/wordprocessingCanvas" xmlns:mc="http://schemas.openxmlformats.org/markup-compatibility/2006" xmlns:o="urn:schemas-microsoft-com:office:office" xmlns:r="http://schemas.openxmlformats.org/officeDocument/2006/relationships" xmlns:m="http://schemas.openxmlformats.org/officeDocument/2006/math" xmlns:v="urn:schemas-microsoft-com:vml" xmlns:wp14="http://schemas.microsoft.com/office/word/2010/wordprocessingDrawing" xmlns:wp="http://schemas.openxmlformats.org/drawingml/2006/wordprocessingDrawing" xmlns:w10="urn:schemas-microsoft-com:office:word" xmlns:w="http://schemas.openxmlformats.org/wordprocessingml/2006/main" xmlns:w14="http://schemas.microsoft.com/office/word/2010/wordml" xmlns:w15="http://schemas.microsoft.com/office/word/2012/wordml" xmlns:wpg="http://schemas.microsoft.com/office/word/2010/wordprocessingGroup" xmlns:wpi="http://schemas.microsoft.com/office/word/2010/wordprocessingInk" xmlns:wne="http://schemas.microsoft.com/office/word/2006/wordml" xmlns:wps="http://schemas.microsoft.com/office/word/2010/wordprocessingShape" mc:Ignorable="w14 w15 wp14">
   <w:abstractNum w:abstractNumId="0" w15:restartNumberingAfterBreak="0">
+    <w:nsid w:val="1E94591A"/>
+    <w:multiLevelType w:val="hybridMultilevel"/>
+    <w:tmpl w:val="03AC1AC6"/>
+    <w:lvl w:ilvl="0" w:tplc="4009000F">
+      <w:start w:val="1"/>
+      <w:numFmt w:val="decimal"/>
+      <w:lvlText w:val="%1."/>
+      <w:lvlJc w:val="left"/>
+      <w:pPr>
+        <w:ind w:left="720" w:hanging="360"/>
+      </w:pPr>
+    </w:lvl>
+    <w:lvl w:ilvl="1" w:tplc="40090019">
+      <w:start w:val="1"/>
+      <w:numFmt w:val="lowerLetter"/>
+      <w:lvlText w:val="%2."/>
+      <w:lvlJc w:val="left"/>
+      <w:pPr>
+        <w:ind w:left="1440" w:hanging="360"/>
+      </w:pPr>
+    </w:lvl>
+    <w:lvl w:ilvl="2" w:tplc="4009001B" w:tentative="1">
+      <w:start w:val="1"/>
+      <w:numFmt w:val="lowerRoman"/>
+      <w:lvlText w:val="%3."/>
+      <w:lvlJc w:val="right"/>
+      <w:pPr>
+        <w:ind w:left="2160" w:hanging="180"/>
+      </w:pPr>
+    </w:lvl>
+    <w:lvl w:ilvl="3" w:tplc="4009000F" w:tentative="1">
+      <w:start w:val="1"/>
+      <w:numFmt w:val="decimal"/>
+      <w:lvlText w:val="%4."/>
+      <w:lvlJc w:val="left"/>
+      <w:pPr>
+        <w:ind w:left="2880" w:hanging="360"/>
+      </w:pPr>
+    </w:lvl>
+    <w:lvl w:ilvl="4" w:tplc="40090019" w:tentative="1">
+      <w:start w:val="1"/>
+      <w:numFmt w:val="lowerLetter"/>
+      <w:lvlText w:val="%5."/>
+      <w:lvlJc w:val="left"/>
+      <w:pPr>
+        <w:ind w:left="3600" w:hanging="360"/>
+      </w:pPr>
+    </w:lvl>
+    <w:lvl w:ilvl="5" w:tplc="4009001B" w:tentative="1">
+      <w:start w:val="1"/>
+      <w:numFmt w:val="lowerRoman"/>
+      <w:lvlText w:val="%6."/>
+      <w:lvlJc w:val="right"/>
+      <w:pPr>
+        <w:ind w:left="4320" w:hanging="180"/>
+      </w:pPr>
+    </w:lvl>
+    <w:lvl w:ilvl="6" w:tplc="4009000F" w:tentative="1">
+      <w:start w:val="1"/>
+      <w:numFmt w:val="decimal"/>
+      <w:lvlText w:val="%7."/>
+      <w:lvlJc w:val="left"/>
+      <w:pPr>
+        <w:ind w:left="5040" w:hanging="360"/>
+      </w:pPr>
+    </w:lvl>
+    <w:lvl w:ilvl="7" w:tplc="40090019" w:tentative="1">
+      <w:start w:val="1"/>
+      <w:numFmt w:val="lowerLetter"/>
+      <w:lvlText w:val="%8."/>
+      <w:lvlJc w:val="left"/>
+      <w:pPr>
+        <w:ind w:left="5760" w:hanging="360"/>
+      </w:pPr>
+    </w:lvl>
+    <w:lvl w:ilvl="8" w:tplc="4009001B" w:tentative="1">
+      <w:start w:val="1"/>
+      <w:numFmt w:val="lowerRoman"/>
+      <w:lvlText w:val="%9."/>
+      <w:lvlJc w:val="right"/>
+      <w:pPr>
+        <w:ind w:left="6480" w:hanging="180"/>
+      </w:pPr>
+    </w:lvl>
+  </w:abstractNum>
+  <w:abstractNum w:abstractNumId="1" w15:restartNumberingAfterBreak="0">
     <w:nsid w:val="5E8C6935"/>
     <w:multiLevelType w:val="hybridMultilevel"/>
     <w:tmpl w:val="DC0C5720"/>
@@ -153,6 +467,9 @@
     </w:lvl>
   </w:abstractNum>
   <w:num w:numId="1">
+    <w:abstractNumId w:val="1"/>
+  </w:num>
+  <w:num w:numId="2">
     <w:abstractNumId w:val="0"/>
   </w:num>
 </w:numbering>
@@ -625,6 +942,18 @@
       <w:contextualSpacing/>
     </w:pPr>
   </w:style>
+  <w:style w:type="character" w:styleId="Hyperlink">
+    <w:name w:val="Hyperlink"/>
+    <w:basedOn w:val="DefaultParagraphFont"/>
+    <w:uiPriority w:val="99"/>
+    <w:semiHidden/>
+    <w:unhideWhenUsed/>
+    <w:rsid w:val="00046244"/>
+    <w:rPr>
+      <w:color w:val="0000FF"/>
+      <w:u w:val="single"/>
+    </w:rPr>
+  </w:style>
 </w:styles>
 </file>
 

</xml_diff>